<commit_message>
updated logo and code
</commit_message>
<xml_diff>
--- a/2402084_Storyboard_NajayGree_CIT2011_IA2.docx
+++ b/2402084_Storyboard_NajayGree_CIT2011_IA2.docx
@@ -510,6 +510,8 @@
         <w:jc w:val="center"/>
         <w:rPr>
           <w:rFonts w:ascii="Times New Roman" w:hAnsi="Times New Roman" w:cs="Times New Roman"/>
+          <w:b/>
+          <w:bCs/>
         </w:rPr>
       </w:pPr>
       <w:r>
@@ -519,6 +521,87 @@
           <w:bCs/>
         </w:rPr>
         <w:lastRenderedPageBreak/>
+        <w:t>Logo</w:t>
+      </w:r>
+    </w:p>
+    <w:p>
+      <w:pPr>
+        <w:spacing w:line="360" w:lineRule="auto"/>
+        <w:jc w:val="center"/>
+        <w:rPr>
+          <w:rFonts w:ascii="Times New Roman" w:hAnsi="Times New Roman" w:cs="Times New Roman"/>
+          <w:b/>
+          <w:bCs/>
+        </w:rPr>
+      </w:pPr>
+      <w:r>
+        <w:rPr>
+          <w:noProof/>
+        </w:rPr>
+        <w:drawing>
+          <wp:inline distT="0" distB="0" distL="0" distR="0" wp14:anchorId="61E5E204" wp14:editId="20CD3F98">
+            <wp:extent cx="3009900" cy="3009900"/>
+            <wp:effectExtent l="0" t="0" r="0" b="0"/>
+            <wp:docPr id="1732965203" name="Picture 2" descr="A logo for a company&#10;&#10;AI-generated content may be incorrect."/>
+            <wp:cNvGraphicFramePr>
+              <a:graphicFrameLocks xmlns:a="http://schemas.openxmlformats.org/drawingml/2006/main" noChangeAspect="1"/>
+            </wp:cNvGraphicFramePr>
+            <a:graphic xmlns:a="http://schemas.openxmlformats.org/drawingml/2006/main">
+              <a:graphicData uri="http://schemas.openxmlformats.org/drawingml/2006/picture">
+                <pic:pic xmlns:pic="http://schemas.openxmlformats.org/drawingml/2006/picture">
+                  <pic:nvPicPr>
+                    <pic:cNvPr id="1732965203" name="Picture 2" descr="A logo for a company&#10;&#10;AI-generated content may be incorrect."/>
+                    <pic:cNvPicPr>
+                      <a:picLocks noChangeAspect="1" noChangeArrowheads="1"/>
+                    </pic:cNvPicPr>
+                  </pic:nvPicPr>
+                  <pic:blipFill>
+                    <a:blip r:embed="rId12">
+                      <a:extLst>
+                        <a:ext uri="{28A0092B-C50C-407E-A947-70E740481C1C}">
+                          <a14:useLocalDpi xmlns:a14="http://schemas.microsoft.com/office/drawing/2010/main" val="0"/>
+                        </a:ext>
+                      </a:extLst>
+                    </a:blip>
+                    <a:srcRect/>
+                    <a:stretch>
+                      <a:fillRect/>
+                    </a:stretch>
+                  </pic:blipFill>
+                  <pic:spPr bwMode="auto">
+                    <a:xfrm>
+                      <a:off x="0" y="0"/>
+                      <a:ext cx="3009900" cy="3009900"/>
+                    </a:xfrm>
+                    <a:prstGeom prst="rect">
+                      <a:avLst/>
+                    </a:prstGeom>
+                    <a:noFill/>
+                    <a:ln>
+                      <a:noFill/>
+                    </a:ln>
+                  </pic:spPr>
+                </pic:pic>
+              </a:graphicData>
+            </a:graphic>
+          </wp:inline>
+        </w:drawing>
+      </w:r>
+    </w:p>
+    <w:p>
+      <w:pPr>
+        <w:spacing w:line="360" w:lineRule="auto"/>
+        <w:jc w:val="center"/>
+        <w:rPr>
+          <w:rFonts w:ascii="Times New Roman" w:hAnsi="Times New Roman" w:cs="Times New Roman"/>
+        </w:rPr>
+      </w:pPr>
+      <w:r>
+        <w:rPr>
+          <w:rFonts w:ascii="Times New Roman" w:hAnsi="Times New Roman" w:cs="Times New Roman"/>
+          <w:b/>
+          <w:bCs/>
+        </w:rPr>
         <w:t>Font Family</w:t>
       </w:r>
     </w:p>
@@ -573,7 +656,6 @@
           <w:rFonts w:ascii="Times New Roman" w:hAnsi="Times New Roman" w:cs="Times New Roman"/>
         </w:rPr>
       </w:pPr>
-      <w:proofErr w:type="gramStart"/>
       <w:r>
         <w:rPr>
           <w:rFonts w:ascii="Times New Roman" w:hAnsi="Times New Roman" w:cs="Times New Roman"/>
@@ -586,14 +668,7 @@
         <w:rPr>
           <w:rFonts w:ascii="Times New Roman" w:hAnsi="Times New Roman" w:cs="Times New Roman"/>
         </w:rPr>
-        <w:t> @</w:t>
-      </w:r>
-      <w:proofErr w:type="gramEnd"/>
-      <w:r>
-        <w:rPr>
-          <w:rFonts w:ascii="Times New Roman" w:hAnsi="Times New Roman" w:cs="Times New Roman"/>
-        </w:rPr>
-        <w:t>import</w:t>
+        <w:t> @import</w:t>
       </w:r>
       <w:r>
         <w:rPr>
@@ -605,30 +680,8 @@
         <w:rPr>
           <w:rFonts w:ascii="Times New Roman" w:hAnsi="Times New Roman" w:cs="Times New Roman"/>
         </w:rPr>
-        <w:t>url('</w:t>
-      </w:r>
-      <w:proofErr w:type="gramStart"/>
-      <w:r>
-        <w:rPr>
-          <w:rFonts w:ascii="Times New Roman" w:hAnsi="Times New Roman" w:cs="Times New Roman"/>
-        </w:rPr>
-        <w:t>https://fonts.googleapis.com/css2?family=Quicksand:wght@300..</w:t>
-      </w:r>
-      <w:proofErr w:type="gramEnd"/>
-      <w:r>
-        <w:rPr>
-          <w:rFonts w:ascii="Times New Roman" w:hAnsi="Times New Roman" w:cs="Times New Roman"/>
-        </w:rPr>
-        <w:t>700&amp;display=swap'</w:t>
-      </w:r>
-      <w:proofErr w:type="gramStart"/>
-      <w:r>
-        <w:rPr>
-          <w:rFonts w:ascii="Times New Roman" w:hAnsi="Times New Roman" w:cs="Times New Roman"/>
-        </w:rPr>
-        <w:t>);</w:t>
-      </w:r>
-      <w:proofErr w:type="gramEnd"/>
+        <w:t>url('https://fonts.googleapis.com/css2?family=Quicksand:wght@300..700&amp;display=swap');</w:t>
+      </w:r>
     </w:p>
     <w:p>
       <w:pPr>
@@ -814,6 +867,7 @@
           <w:b/>
           <w:bCs/>
         </w:rPr>
+        <w:lastRenderedPageBreak/>
         <w:t>Body Text:</w:t>
       </w:r>
       <w:r>
@@ -852,23 +906,13 @@
           <w:rFonts w:ascii="Times New Roman" w:hAnsi="Times New Roman" w:cs="Times New Roman"/>
         </w:rPr>
       </w:pPr>
-      <w:proofErr w:type="gramStart"/>
-      <w:r>
-        <w:rPr>
-          <w:rFonts w:ascii="Times New Roman" w:hAnsi="Times New Roman" w:cs="Times New Roman"/>
-          <w:b/>
-          <w:bCs/>
-        </w:rPr>
-        <w:t>Form</w:t>
-      </w:r>
-      <w:proofErr w:type="gramEnd"/>
-      <w:r>
-        <w:rPr>
-          <w:rFonts w:ascii="Times New Roman" w:hAnsi="Times New Roman" w:cs="Times New Roman"/>
-          <w:b/>
-          <w:bCs/>
-        </w:rPr>
-        <w:t xml:space="preserve"> Labels:</w:t>
+      <w:r>
+        <w:rPr>
+          <w:rFonts w:ascii="Times New Roman" w:hAnsi="Times New Roman" w:cs="Times New Roman"/>
+          <w:b/>
+          <w:bCs/>
+        </w:rPr>
+        <w:t>Form Labels:</w:t>
       </w:r>
       <w:r>
         <w:rPr>
@@ -990,30 +1034,482 @@
           <w:b/>
           <w:bCs/>
         </w:rPr>
+        <w:t>Font Weights</w:t>
+      </w:r>
+    </w:p>
+    <w:p>
+      <w:pPr>
+        <w:spacing w:line="360" w:lineRule="auto"/>
+        <w:rPr>
+          <w:rFonts w:ascii="Times New Roman" w:hAnsi="Times New Roman" w:cs="Times New Roman"/>
+        </w:rPr>
+      </w:pPr>
+      <w:r>
+        <w:rPr>
+          <w:rFonts w:ascii="Times New Roman" w:hAnsi="Times New Roman" w:cs="Times New Roman"/>
+          <w:b/>
+          <w:bCs/>
+        </w:rPr>
+        <w:t>Brand Title:</w:t>
+      </w:r>
+      <w:r>
+        <w:rPr>
+          <w:rFonts w:ascii="Times New Roman" w:hAnsi="Times New Roman" w:cs="Times New Roman"/>
+        </w:rPr>
+        <w:t> 700 (Bold)</w:t>
+      </w:r>
+    </w:p>
+    <w:p>
+      <w:pPr>
+        <w:spacing w:line="360" w:lineRule="auto"/>
+        <w:rPr>
+          <w:rFonts w:ascii="Times New Roman" w:hAnsi="Times New Roman" w:cs="Times New Roman"/>
+        </w:rPr>
+      </w:pPr>
+      <w:r>
+        <w:rPr>
+          <w:rFonts w:ascii="Times New Roman" w:hAnsi="Times New Roman" w:cs="Times New Roman"/>
+          <w:b/>
+          <w:bCs/>
+        </w:rPr>
+        <w:t>Buttons:</w:t>
+      </w:r>
+      <w:r>
+        <w:rPr>
+          <w:rFonts w:ascii="Times New Roman" w:hAnsi="Times New Roman" w:cs="Times New Roman"/>
+        </w:rPr>
+        <w:t> 600 (Semi-bold)</w:t>
+      </w:r>
+    </w:p>
+    <w:p>
+      <w:pPr>
+        <w:spacing w:line="360" w:lineRule="auto"/>
+        <w:rPr>
+          <w:rFonts w:ascii="Times New Roman" w:hAnsi="Times New Roman" w:cs="Times New Roman"/>
+        </w:rPr>
+      </w:pPr>
+      <w:r>
+        <w:rPr>
+          <w:rFonts w:ascii="Times New Roman" w:hAnsi="Times New Roman" w:cs="Times New Roman"/>
+          <w:b/>
+          <w:bCs/>
+        </w:rPr>
+        <w:t>Navigation Links:</w:t>
+      </w:r>
+      <w:r>
+        <w:rPr>
+          <w:rFonts w:ascii="Times New Roman" w:hAnsi="Times New Roman" w:cs="Times New Roman"/>
+        </w:rPr>
+        <w:t> 500 (Medium)</w:t>
+      </w:r>
+    </w:p>
+    <w:p>
+      <w:pPr>
+        <w:spacing w:line="360" w:lineRule="auto"/>
+        <w:rPr>
+          <w:rFonts w:ascii="Times New Roman" w:hAnsi="Times New Roman" w:cs="Times New Roman"/>
+        </w:rPr>
+      </w:pPr>
+      <w:r>
+        <w:rPr>
+          <w:rFonts w:ascii="Times New Roman" w:hAnsi="Times New Roman" w:cs="Times New Roman"/>
+          <w:b/>
+          <w:bCs/>
+        </w:rPr>
+        <w:t>Link Arrows:</w:t>
+      </w:r>
+      <w:r>
+        <w:rPr>
+          <w:rFonts w:ascii="Times New Roman" w:hAnsi="Times New Roman" w:cs="Times New Roman"/>
+        </w:rPr>
+        <w:t> 600 (Semi-bold)</w:t>
+      </w:r>
+    </w:p>
+    <w:p>
+      <w:pPr>
+        <w:spacing w:line="360" w:lineRule="auto"/>
+        <w:rPr>
+          <w:rFonts w:ascii="Times New Roman" w:hAnsi="Times New Roman" w:cs="Times New Roman"/>
+        </w:rPr>
+      </w:pPr>
+      <w:r>
+        <w:rPr>
+          <w:rFonts w:ascii="Times New Roman" w:hAnsi="Times New Roman" w:cs="Times New Roman"/>
+          <w:b/>
+          <w:bCs/>
+        </w:rPr>
+        <w:t>Price Tags:</w:t>
+      </w:r>
+      <w:r>
+        <w:rPr>
+          <w:rFonts w:ascii="Times New Roman" w:hAnsi="Times New Roman" w:cs="Times New Roman"/>
+        </w:rPr>
+        <w:t> 700 (Bold)</w:t>
+      </w:r>
+    </w:p>
+    <w:p>
+      <w:pPr>
+        <w:spacing w:line="360" w:lineRule="auto"/>
+        <w:rPr>
+          <w:rFonts w:ascii="Times New Roman" w:hAnsi="Times New Roman" w:cs="Times New Roman"/>
+        </w:rPr>
+      </w:pPr>
+      <w:r>
+        <w:rPr>
+          <w:rFonts w:ascii="Times New Roman" w:hAnsi="Times New Roman" w:cs="Times New Roman"/>
+          <w:b/>
+          <w:bCs/>
+        </w:rPr>
+        <w:t>Form Labels:</w:t>
+      </w:r>
+      <w:r>
+        <w:rPr>
+          <w:rFonts w:ascii="Times New Roman" w:hAnsi="Times New Roman" w:cs="Times New Roman"/>
+        </w:rPr>
+        <w:t> 600 (Semi-bold)</w:t>
+      </w:r>
+    </w:p>
+    <w:p>
+      <w:pPr>
+        <w:spacing w:line="360" w:lineRule="auto"/>
+        <w:rPr>
+          <w:rFonts w:ascii="Times New Roman" w:hAnsi="Times New Roman" w:cs="Times New Roman"/>
+        </w:rPr>
+      </w:pPr>
+      <w:r>
+        <w:rPr>
+          <w:rFonts w:ascii="Times New Roman" w:hAnsi="Times New Roman" w:cs="Times New Roman"/>
+          <w:b/>
+          <w:bCs/>
+        </w:rPr>
+        <w:t>Product Thumbs:</w:t>
+      </w:r>
+      <w:r>
+        <w:rPr>
+          <w:rFonts w:ascii="Times New Roman" w:hAnsi="Times New Roman" w:cs="Times New Roman"/>
+        </w:rPr>
+        <w:t> 600 (Semi-bold)</w:t>
+      </w:r>
+    </w:p>
+    <w:p>
+      <w:pPr>
+        <w:spacing w:line="360" w:lineRule="auto"/>
+        <w:rPr>
+          <w:rFonts w:ascii="Times New Roman" w:hAnsi="Times New Roman" w:cs="Times New Roman"/>
+        </w:rPr>
+      </w:pPr>
+      <w:r>
+        <w:rPr>
+          <w:rFonts w:ascii="Times New Roman" w:hAnsi="Times New Roman" w:cs="Times New Roman"/>
+          <w:b/>
+          <w:bCs/>
+        </w:rPr>
+        <w:t>Body Text:</w:t>
+      </w:r>
+      <w:r>
+        <w:rPr>
+          <w:rFonts w:ascii="Times New Roman" w:hAnsi="Times New Roman" w:cs="Times New Roman"/>
+        </w:rPr>
+        <w:t> 400 (Normal - default)</w:t>
+      </w:r>
+    </w:p>
+    <w:p>
+      <w:pPr>
+        <w:spacing w:line="360" w:lineRule="auto"/>
+        <w:rPr>
+          <w:rFonts w:ascii="Times New Roman" w:hAnsi="Times New Roman" w:cs="Times New Roman"/>
+        </w:rPr>
+      </w:pPr>
+      <w:r>
+        <w:rPr>
+          <w:rFonts w:ascii="Times New Roman" w:hAnsi="Times New Roman" w:cs="Times New Roman"/>
+          <w:b/>
+          <w:bCs/>
+        </w:rPr>
+        <w:t>Line Height:</w:t>
+      </w:r>
+    </w:p>
+    <w:p>
+      <w:pPr>
+        <w:spacing w:line="360" w:lineRule="auto"/>
+        <w:rPr>
+          <w:rFonts w:ascii="Times New Roman" w:hAnsi="Times New Roman" w:cs="Times New Roman"/>
+        </w:rPr>
+      </w:pPr>
+      <w:r>
+        <w:rPr>
+          <w:rFonts w:ascii="Times New Roman" w:hAnsi="Times New Roman" w:cs="Times New Roman"/>
+          <w:b/>
+          <w:bCs/>
+        </w:rPr>
+        <w:t>Body:</w:t>
+      </w:r>
+      <w:r>
+        <w:rPr>
+          <w:rFonts w:ascii="Times New Roman" w:hAnsi="Times New Roman" w:cs="Times New Roman"/>
+        </w:rPr>
+        <w:t> 1.6</w:t>
+      </w:r>
+    </w:p>
+    <w:p>
+      <w:pPr>
+        <w:spacing w:line="360" w:lineRule="auto"/>
+        <w:rPr>
+          <w:rFonts w:ascii="Times New Roman" w:hAnsi="Times New Roman" w:cs="Times New Roman"/>
+        </w:rPr>
+      </w:pPr>
+      <w:r>
+        <w:rPr>
+          <w:rFonts w:ascii="Times New Roman" w:hAnsi="Times New Roman" w:cs="Times New Roman"/>
+          <w:b/>
+          <w:bCs/>
+        </w:rPr>
+        <w:t>Letter Spacing:</w:t>
+      </w:r>
+    </w:p>
+    <w:p>
+      <w:pPr>
+        <w:spacing w:line="360" w:lineRule="auto"/>
+        <w:rPr>
+          <w:rFonts w:ascii="Times New Roman" w:hAnsi="Times New Roman" w:cs="Times New Roman"/>
+        </w:rPr>
+      </w:pPr>
+      <w:r>
+        <w:rPr>
+          <w:rFonts w:ascii="Times New Roman" w:hAnsi="Times New Roman" w:cs="Times New Roman"/>
+          <w:b/>
+          <w:bCs/>
+        </w:rPr>
+        <w:t>Eyebrow Text:</w:t>
+      </w:r>
+      <w:r>
+        <w:rPr>
+          <w:rFonts w:ascii="Times New Roman" w:hAnsi="Times New Roman" w:cs="Times New Roman"/>
+        </w:rPr>
+        <w:t> 0.2em</w:t>
+      </w:r>
+    </w:p>
+    <w:p>
+      <w:pPr>
+        <w:spacing w:line="360" w:lineRule="auto"/>
+        <w:rPr>
+          <w:rFonts w:ascii="Times New Roman" w:hAnsi="Times New Roman" w:cs="Times New Roman"/>
+        </w:rPr>
+      </w:pPr>
+      <w:r>
+        <w:rPr>
+          <w:rFonts w:ascii="Times New Roman" w:hAnsi="Times New Roman" w:cs="Times New Roman"/>
+          <w:b/>
+          <w:bCs/>
+        </w:rPr>
         <w:lastRenderedPageBreak/>
-        <w:t>Font Weights</w:t>
-      </w:r>
-    </w:p>
-    <w:p>
-      <w:pPr>
-        <w:spacing w:line="360" w:lineRule="auto"/>
-        <w:rPr>
-          <w:rFonts w:ascii="Times New Roman" w:hAnsi="Times New Roman" w:cs="Times New Roman"/>
-        </w:rPr>
-      </w:pPr>
-      <w:r>
-        <w:rPr>
-          <w:rFonts w:ascii="Times New Roman" w:hAnsi="Times New Roman" w:cs="Times New Roman"/>
-          <w:b/>
-          <w:bCs/>
-        </w:rPr>
-        <w:t>Brand Title:</w:t>
-      </w:r>
-      <w:r>
-        <w:rPr>
-          <w:rFonts w:ascii="Times New Roman" w:hAnsi="Times New Roman" w:cs="Times New Roman"/>
-        </w:rPr>
-        <w:t> 700 (Bold)</w:t>
+        <w:t>Product Thumbs:</w:t>
+      </w:r>
+      <w:r>
+        <w:rPr>
+          <w:rFonts w:ascii="Times New Roman" w:hAnsi="Times New Roman" w:cs="Times New Roman"/>
+        </w:rPr>
+        <w:t> 0.08em</w:t>
+      </w:r>
+    </w:p>
+    <w:p>
+      <w:pPr>
+        <w:spacing w:line="360" w:lineRule="auto"/>
+        <w:rPr>
+          <w:rFonts w:ascii="Times New Roman" w:hAnsi="Times New Roman" w:cs="Times New Roman"/>
+        </w:rPr>
+      </w:pPr>
+      <w:r>
+        <w:rPr>
+          <w:rFonts w:ascii="Times New Roman" w:hAnsi="Times New Roman" w:cs="Times New Roman"/>
+          <w:b/>
+          <w:bCs/>
+        </w:rPr>
+        <w:t>Product Label:</w:t>
+      </w:r>
+      <w:r>
+        <w:rPr>
+          <w:rFonts w:ascii="Times New Roman" w:hAnsi="Times New Roman" w:cs="Times New Roman"/>
+        </w:rPr>
+        <w:t> 0.1em</w:t>
+      </w:r>
+    </w:p>
+    <w:p>
+      <w:pPr>
+        <w:spacing w:line="360" w:lineRule="auto"/>
+        <w:jc w:val="center"/>
+        <w:rPr>
+          <w:rFonts w:ascii="Times New Roman" w:hAnsi="Times New Roman" w:cs="Times New Roman"/>
+          <w:b/>
+          <w:bCs/>
+        </w:rPr>
+      </w:pPr>
+      <w:r>
+        <w:rPr>
+          <w:rFonts w:ascii="Times New Roman" w:hAnsi="Times New Roman" w:cs="Times New Roman"/>
+          <w:b/>
+          <w:bCs/>
+        </w:rPr>
+        <w:t>Spacing System</w:t>
+      </w:r>
+    </w:p>
+    <w:p>
+      <w:pPr>
+        <w:spacing w:line="360" w:lineRule="auto"/>
+        <w:rPr>
+          <w:rFonts w:ascii="Times New Roman" w:hAnsi="Times New Roman" w:cs="Times New Roman"/>
+        </w:rPr>
+      </w:pPr>
+      <w:r>
+        <w:rPr>
+          <w:rFonts w:ascii="Times New Roman" w:hAnsi="Times New Roman" w:cs="Times New Roman"/>
+          <w:b/>
+          <w:bCs/>
+        </w:rPr>
+        <w:t>CSS Variables:</w:t>
+      </w:r>
+    </w:p>
+    <w:p>
+      <w:pPr>
+        <w:spacing w:line="360" w:lineRule="auto"/>
+        <w:rPr>
+          <w:rFonts w:ascii="Times New Roman" w:hAnsi="Times New Roman" w:cs="Times New Roman"/>
+        </w:rPr>
+      </w:pPr>
+      <w:r>
+        <w:rPr>
+          <w:rFonts w:ascii="Times New Roman" w:hAnsi="Times New Roman" w:cs="Times New Roman"/>
+        </w:rPr>
+        <w:t>--space-xs: 0.5rem (8px)</w:t>
+      </w:r>
+    </w:p>
+    <w:p>
+      <w:pPr>
+        <w:spacing w:line="360" w:lineRule="auto"/>
+        <w:rPr>
+          <w:rFonts w:ascii="Times New Roman" w:hAnsi="Times New Roman" w:cs="Times New Roman"/>
+        </w:rPr>
+      </w:pPr>
+      <w:r>
+        <w:rPr>
+          <w:rFonts w:ascii="Times New Roman" w:hAnsi="Times New Roman" w:cs="Times New Roman"/>
+        </w:rPr>
+        <w:t>--space-sm: 0.85rem (13.6px)</w:t>
+      </w:r>
+    </w:p>
+    <w:p>
+      <w:pPr>
+        <w:spacing w:line="360" w:lineRule="auto"/>
+        <w:rPr>
+          <w:rFonts w:ascii="Times New Roman" w:hAnsi="Times New Roman" w:cs="Times New Roman"/>
+        </w:rPr>
+      </w:pPr>
+      <w:r>
+        <w:rPr>
+          <w:rFonts w:ascii="Times New Roman" w:hAnsi="Times New Roman" w:cs="Times New Roman"/>
+        </w:rPr>
+        <w:t>--space-md: 1.5rem (24px)</w:t>
+      </w:r>
+    </w:p>
+    <w:p>
+      <w:pPr>
+        <w:spacing w:line="360" w:lineRule="auto"/>
+        <w:rPr>
+          <w:rFonts w:ascii="Times New Roman" w:hAnsi="Times New Roman" w:cs="Times New Roman"/>
+        </w:rPr>
+      </w:pPr>
+      <w:r>
+        <w:rPr>
+          <w:rFonts w:ascii="Times New Roman" w:hAnsi="Times New Roman" w:cs="Times New Roman"/>
+        </w:rPr>
+        <w:t>--space-lg: 2.25rem (36px)</w:t>
+      </w:r>
+    </w:p>
+    <w:p>
+      <w:pPr>
+        <w:spacing w:line="360" w:lineRule="auto"/>
+        <w:rPr>
+          <w:rFonts w:ascii="Times New Roman" w:hAnsi="Times New Roman" w:cs="Times New Roman"/>
+        </w:rPr>
+      </w:pPr>
+      <w:r>
+        <w:rPr>
+          <w:rFonts w:ascii="Times New Roman" w:hAnsi="Times New Roman" w:cs="Times New Roman"/>
+        </w:rPr>
+        <w:t>--space-xl: 3.5rem (56px)</w:t>
+      </w:r>
+    </w:p>
+    <w:p>
+      <w:pPr>
+        <w:spacing w:line="360" w:lineRule="auto"/>
+        <w:rPr>
+          <w:rFonts w:ascii="Times New Roman" w:hAnsi="Times New Roman" w:cs="Times New Roman"/>
+          <w:b/>
+          <w:bCs/>
+        </w:rPr>
+      </w:pPr>
+    </w:p>
+    <w:p>
+      <w:pPr>
+        <w:spacing w:line="360" w:lineRule="auto"/>
+        <w:jc w:val="center"/>
+        <w:rPr>
+          <w:rFonts w:ascii="Times New Roman" w:hAnsi="Times New Roman" w:cs="Times New Roman"/>
+          <w:b/>
+          <w:bCs/>
+        </w:rPr>
+      </w:pPr>
+      <w:r>
+        <w:rPr>
+          <w:rFonts w:ascii="Times New Roman" w:hAnsi="Times New Roman" w:cs="Times New Roman"/>
+          <w:b/>
+          <w:bCs/>
+        </w:rPr>
+        <w:t>Border Radius</w:t>
+      </w:r>
+      <w:r>
+        <w:rPr>
+          <w:rFonts w:ascii="Times New Roman" w:hAnsi="Times New Roman" w:cs="Times New Roman"/>
+          <w:b/>
+          <w:bCs/>
+        </w:rPr>
+        <w:t xml:space="preserve"> </w:t>
+      </w:r>
+      <w:r>
+        <w:rPr>
+          <w:rFonts w:ascii="Times New Roman" w:hAnsi="Times New Roman" w:cs="Times New Roman"/>
+          <w:b/>
+          <w:bCs/>
+        </w:rPr>
+        <w:t>CSS Variables</w:t>
+      </w:r>
+    </w:p>
+    <w:p>
+      <w:pPr>
+        <w:spacing w:line="360" w:lineRule="auto"/>
+        <w:rPr>
+          <w:rFonts w:ascii="Times New Roman" w:hAnsi="Times New Roman" w:cs="Times New Roman"/>
+        </w:rPr>
+      </w:pPr>
+      <w:r>
+        <w:rPr>
+          <w:rFonts w:ascii="Times New Roman" w:hAnsi="Times New Roman" w:cs="Times New Roman"/>
+        </w:rPr>
+        <w:t>--radius-md: 0.75rem (12px) - Cards, forms</w:t>
+      </w:r>
+    </w:p>
+    <w:p>
+      <w:pPr>
+        <w:spacing w:line="360" w:lineRule="auto"/>
+        <w:rPr>
+          <w:rFonts w:ascii="Times New Roman" w:hAnsi="Times New Roman" w:cs="Times New Roman"/>
+        </w:rPr>
+      </w:pPr>
+      <w:r>
+        <w:rPr>
+          <w:rFonts w:ascii="Times New Roman" w:hAnsi="Times New Roman" w:cs="Times New Roman"/>
+        </w:rPr>
+        <w:t>--radius-lg: 1.5rem (24px) - Large containers</w:t>
       </w:r>
     </w:p>
     <w:p>
@@ -1035,7 +1531,29 @@
         <w:rPr>
           <w:rFonts w:ascii="Times New Roman" w:hAnsi="Times New Roman" w:cs="Times New Roman"/>
         </w:rPr>
-        <w:t> 600 (Semi-bold)</w:t>
+        <w:t> 999px (fully rounded/pill-shaped)</w:t>
+      </w:r>
+    </w:p>
+    <w:p>
+      <w:pPr>
+        <w:spacing w:line="360" w:lineRule="auto"/>
+        <w:rPr>
+          <w:rFonts w:ascii="Times New Roman" w:hAnsi="Times New Roman" w:cs="Times New Roman"/>
+        </w:rPr>
+      </w:pPr>
+      <w:r>
+        <w:rPr>
+          <w:rFonts w:ascii="Times New Roman" w:hAnsi="Times New Roman" w:cs="Times New Roman"/>
+          <w:b/>
+          <w:bCs/>
+        </w:rPr>
+        <w:t>Cart Badge:</w:t>
+      </w:r>
+      <w:r>
+        <w:rPr>
+          <w:rFonts w:ascii="Times New Roman" w:hAnsi="Times New Roman" w:cs="Times New Roman"/>
+        </w:rPr>
+        <w:t> 999px (fully rounded)</w:t>
       </w:r>
     </w:p>
     <w:p>
@@ -1057,237 +1575,51 @@
         <w:rPr>
           <w:rFonts w:ascii="Times New Roman" w:hAnsi="Times New Roman" w:cs="Times New Roman"/>
         </w:rPr>
-        <w:t> 500 (Medium)</w:t>
-      </w:r>
-    </w:p>
-    <w:p>
-      <w:pPr>
-        <w:spacing w:line="360" w:lineRule="auto"/>
-        <w:rPr>
-          <w:rFonts w:ascii="Times New Roman" w:hAnsi="Times New Roman" w:cs="Times New Roman"/>
-        </w:rPr>
-      </w:pPr>
-      <w:r>
-        <w:rPr>
-          <w:rFonts w:ascii="Times New Roman" w:hAnsi="Times New Roman" w:cs="Times New Roman"/>
-          <w:b/>
-          <w:bCs/>
-        </w:rPr>
-        <w:t>Link Arrows:</w:t>
-      </w:r>
-      <w:r>
-        <w:rPr>
-          <w:rFonts w:ascii="Times New Roman" w:hAnsi="Times New Roman" w:cs="Times New Roman"/>
-        </w:rPr>
-        <w:t> 600 (Semi-bold)</w:t>
-      </w:r>
-    </w:p>
-    <w:p>
-      <w:pPr>
-        <w:spacing w:line="360" w:lineRule="auto"/>
-        <w:rPr>
-          <w:rFonts w:ascii="Times New Roman" w:hAnsi="Times New Roman" w:cs="Times New Roman"/>
-        </w:rPr>
-      </w:pPr>
-      <w:r>
-        <w:rPr>
-          <w:rFonts w:ascii="Times New Roman" w:hAnsi="Times New Roman" w:cs="Times New Roman"/>
-          <w:b/>
-          <w:bCs/>
-        </w:rPr>
-        <w:t>Price Tags:</w:t>
-      </w:r>
-      <w:r>
-        <w:rPr>
-          <w:rFonts w:ascii="Times New Roman" w:hAnsi="Times New Roman" w:cs="Times New Roman"/>
-        </w:rPr>
-        <w:t> 700 (Bold)</w:t>
-      </w:r>
-    </w:p>
-    <w:p>
-      <w:pPr>
-        <w:spacing w:line="360" w:lineRule="auto"/>
-        <w:rPr>
-          <w:rFonts w:ascii="Times New Roman" w:hAnsi="Times New Roman" w:cs="Times New Roman"/>
-        </w:rPr>
-      </w:pPr>
-      <w:r>
-        <w:rPr>
-          <w:rFonts w:ascii="Times New Roman" w:hAnsi="Times New Roman" w:cs="Times New Roman"/>
-          <w:b/>
-          <w:bCs/>
-        </w:rPr>
-        <w:t>Form Labels:</w:t>
-      </w:r>
-      <w:r>
-        <w:rPr>
-          <w:rFonts w:ascii="Times New Roman" w:hAnsi="Times New Roman" w:cs="Times New Roman"/>
-        </w:rPr>
-        <w:t> 600 (Semi-bold)</w:t>
-      </w:r>
-    </w:p>
-    <w:p>
-      <w:pPr>
-        <w:spacing w:line="360" w:lineRule="auto"/>
-        <w:rPr>
-          <w:rFonts w:ascii="Times New Roman" w:hAnsi="Times New Roman" w:cs="Times New Roman"/>
-        </w:rPr>
-      </w:pPr>
-      <w:r>
-        <w:rPr>
-          <w:rFonts w:ascii="Times New Roman" w:hAnsi="Times New Roman" w:cs="Times New Roman"/>
-          <w:b/>
-          <w:bCs/>
-        </w:rPr>
-        <w:t>Product Thumbs:</w:t>
-      </w:r>
-      <w:r>
-        <w:rPr>
-          <w:rFonts w:ascii="Times New Roman" w:hAnsi="Times New Roman" w:cs="Times New Roman"/>
-        </w:rPr>
-        <w:t> 600 (Semi-bold)</w:t>
-      </w:r>
-    </w:p>
-    <w:p>
-      <w:pPr>
-        <w:spacing w:line="360" w:lineRule="auto"/>
-        <w:rPr>
-          <w:rFonts w:ascii="Times New Roman" w:hAnsi="Times New Roman" w:cs="Times New Roman"/>
-        </w:rPr>
-      </w:pPr>
-      <w:r>
-        <w:rPr>
-          <w:rFonts w:ascii="Times New Roman" w:hAnsi="Times New Roman" w:cs="Times New Roman"/>
-          <w:b/>
-          <w:bCs/>
-        </w:rPr>
-        <w:t>Body Text:</w:t>
-      </w:r>
-      <w:r>
-        <w:rPr>
-          <w:rFonts w:ascii="Times New Roman" w:hAnsi="Times New Roman" w:cs="Times New Roman"/>
-        </w:rPr>
-        <w:t> 400 (Normal - default)</w:t>
-      </w:r>
-    </w:p>
-    <w:p>
-      <w:pPr>
-        <w:spacing w:line="360" w:lineRule="auto"/>
-        <w:rPr>
-          <w:rFonts w:ascii="Times New Roman" w:hAnsi="Times New Roman" w:cs="Times New Roman"/>
-        </w:rPr>
-      </w:pPr>
-      <w:r>
-        <w:rPr>
-          <w:rFonts w:ascii="Times New Roman" w:hAnsi="Times New Roman" w:cs="Times New Roman"/>
-          <w:b/>
-          <w:bCs/>
-        </w:rPr>
-        <w:t>Line Height:</w:t>
-      </w:r>
-    </w:p>
-    <w:p>
-      <w:pPr>
-        <w:spacing w:line="360" w:lineRule="auto"/>
-        <w:rPr>
-          <w:rFonts w:ascii="Times New Roman" w:hAnsi="Times New Roman" w:cs="Times New Roman"/>
-        </w:rPr>
-      </w:pPr>
-      <w:r>
-        <w:rPr>
-          <w:rFonts w:ascii="Times New Roman" w:hAnsi="Times New Roman" w:cs="Times New Roman"/>
-          <w:b/>
-          <w:bCs/>
-        </w:rPr>
-        <w:t>Body:</w:t>
-      </w:r>
-      <w:r>
-        <w:rPr>
-          <w:rFonts w:ascii="Times New Roman" w:hAnsi="Times New Roman" w:cs="Times New Roman"/>
-        </w:rPr>
-        <w:t> 1.6</w:t>
-      </w:r>
-    </w:p>
-    <w:p>
-      <w:pPr>
-        <w:spacing w:line="360" w:lineRule="auto"/>
-        <w:rPr>
-          <w:rFonts w:ascii="Times New Roman" w:hAnsi="Times New Roman" w:cs="Times New Roman"/>
-        </w:rPr>
-      </w:pPr>
-      <w:r>
-        <w:rPr>
-          <w:rFonts w:ascii="Times New Roman" w:hAnsi="Times New Roman" w:cs="Times New Roman"/>
-          <w:b/>
-          <w:bCs/>
-        </w:rPr>
-        <w:t>Letter Spacing:</w:t>
-      </w:r>
-    </w:p>
-    <w:p>
-      <w:pPr>
-        <w:spacing w:line="360" w:lineRule="auto"/>
-        <w:rPr>
-          <w:rFonts w:ascii="Times New Roman" w:hAnsi="Times New Roman" w:cs="Times New Roman"/>
-        </w:rPr>
-      </w:pPr>
-      <w:r>
-        <w:rPr>
-          <w:rFonts w:ascii="Times New Roman" w:hAnsi="Times New Roman" w:cs="Times New Roman"/>
-          <w:b/>
-          <w:bCs/>
-        </w:rPr>
-        <w:t>Eyebrow Text:</w:t>
-      </w:r>
-      <w:r>
-        <w:rPr>
-          <w:rFonts w:ascii="Times New Roman" w:hAnsi="Times New Roman" w:cs="Times New Roman"/>
-        </w:rPr>
-        <w:t> 0.2em</w:t>
-      </w:r>
-    </w:p>
-    <w:p>
-      <w:pPr>
-        <w:spacing w:line="360" w:lineRule="auto"/>
-        <w:rPr>
-          <w:rFonts w:ascii="Times New Roman" w:hAnsi="Times New Roman" w:cs="Times New Roman"/>
-        </w:rPr>
-      </w:pPr>
-      <w:r>
-        <w:rPr>
-          <w:rFonts w:ascii="Times New Roman" w:hAnsi="Times New Roman" w:cs="Times New Roman"/>
-          <w:b/>
-          <w:bCs/>
-        </w:rPr>
-        <w:t>Product Thumbs:</w:t>
-      </w:r>
-      <w:r>
-        <w:rPr>
-          <w:rFonts w:ascii="Times New Roman" w:hAnsi="Times New Roman" w:cs="Times New Roman"/>
-        </w:rPr>
-        <w:t> 0.08em</w:t>
-      </w:r>
-    </w:p>
-    <w:p>
-      <w:pPr>
-        <w:spacing w:line="360" w:lineRule="auto"/>
-        <w:rPr>
-          <w:rFonts w:ascii="Times New Roman" w:hAnsi="Times New Roman" w:cs="Times New Roman"/>
-        </w:rPr>
-      </w:pPr>
-      <w:r>
-        <w:rPr>
-          <w:rFonts w:ascii="Times New Roman" w:hAnsi="Times New Roman" w:cs="Times New Roman"/>
-          <w:b/>
-          <w:bCs/>
-        </w:rPr>
-        <w:t>Product Label:</w:t>
-      </w:r>
-      <w:r>
-        <w:rPr>
-          <w:rFonts w:ascii="Times New Roman" w:hAnsi="Times New Roman" w:cs="Times New Roman"/>
-        </w:rPr>
-        <w:t> 0.1em</w:t>
+        <w:t> 0.5rem (8px)</w:t>
+      </w:r>
+    </w:p>
+    <w:p>
+      <w:pPr>
+        <w:spacing w:line="360" w:lineRule="auto"/>
+        <w:rPr>
+          <w:rFonts w:ascii="Times New Roman" w:hAnsi="Times New Roman" w:cs="Times New Roman"/>
+        </w:rPr>
+      </w:pPr>
+      <w:r>
+        <w:rPr>
+          <w:rFonts w:ascii="Times New Roman" w:hAnsi="Times New Roman" w:cs="Times New Roman"/>
+          <w:b/>
+          <w:bCs/>
+        </w:rPr>
+        <w:t>Form Inputs:</w:t>
+      </w:r>
+      <w:r>
+        <w:rPr>
+          <w:rFonts w:ascii="Times New Roman" w:hAnsi="Times New Roman" w:cs="Times New Roman"/>
+        </w:rPr>
+        <w:t> 0.65rem (10.4px)</w:t>
+      </w:r>
+    </w:p>
+    <w:p>
+      <w:pPr>
+        <w:spacing w:line="360" w:lineRule="auto"/>
+        <w:rPr>
+          <w:rFonts w:ascii="Times New Roman" w:hAnsi="Times New Roman" w:cs="Times New Roman"/>
+        </w:rPr>
+      </w:pPr>
+      <w:r>
+        <w:rPr>
+          <w:rFonts w:ascii="Times New Roman" w:hAnsi="Times New Roman" w:cs="Times New Roman"/>
+          <w:b/>
+          <w:bCs/>
+        </w:rPr>
+        <w:t>Product Thumb Span:</w:t>
+      </w:r>
+      <w:r>
+        <w:rPr>
+          <w:rFonts w:ascii="Times New Roman" w:hAnsi="Times New Roman" w:cs="Times New Roman"/>
+        </w:rPr>
+        <w:t> 999px (fully rounded)</w:t>
       </w:r>
     </w:p>
     <w:p>
@@ -1306,16 +1638,16 @@
           <w:b/>
           <w:bCs/>
         </w:rPr>
-        <w:t>Spacing System</w:t>
-      </w:r>
-    </w:p>
-    <w:p>
-      <w:pPr>
-        <w:spacing w:line="360" w:lineRule="auto"/>
-        <w:rPr>
-          <w:rFonts w:ascii="Times New Roman" w:hAnsi="Times New Roman" w:cs="Times New Roman"/>
-        </w:rPr>
-      </w:pPr>
+        <w:t>Shadows</w:t>
+      </w:r>
+      <w:r>
+        <w:rPr>
+          <w:rFonts w:ascii="Times New Roman" w:hAnsi="Times New Roman" w:cs="Times New Roman"/>
+          <w:b/>
+          <w:bCs/>
+        </w:rPr>
+        <w:t xml:space="preserve"> </w:t>
+      </w:r>
       <w:r>
         <w:rPr>
           <w:rFonts w:ascii="Times New Roman" w:hAnsi="Times New Roman" w:cs="Times New Roman"/>
@@ -1336,74 +1668,22 @@
         <w:rPr>
           <w:rFonts w:ascii="Times New Roman" w:hAnsi="Times New Roman" w:cs="Times New Roman"/>
         </w:rPr>
-        <w:t>--space-xs: 0.5rem (8px)</w:t>
-      </w:r>
-    </w:p>
-    <w:p>
-      <w:pPr>
-        <w:spacing w:line="360" w:lineRule="auto"/>
-        <w:rPr>
-          <w:rFonts w:ascii="Times New Roman" w:hAnsi="Times New Roman" w:cs="Times New Roman"/>
-        </w:rPr>
-      </w:pPr>
-      <w:r>
-        <w:rPr>
-          <w:rFonts w:ascii="Times New Roman" w:hAnsi="Times New Roman" w:cs="Times New Roman"/>
-        </w:rPr>
-        <w:t>--space-sm: 0.85rem (13.6px)</w:t>
-      </w:r>
-    </w:p>
-    <w:p>
-      <w:pPr>
-        <w:spacing w:line="360" w:lineRule="auto"/>
-        <w:rPr>
-          <w:rFonts w:ascii="Times New Roman" w:hAnsi="Times New Roman" w:cs="Times New Roman"/>
-        </w:rPr>
-      </w:pPr>
-      <w:r>
-        <w:rPr>
-          <w:rFonts w:ascii="Times New Roman" w:hAnsi="Times New Roman" w:cs="Times New Roman"/>
-        </w:rPr>
-        <w:t>--space-md: 1.5rem (24px)</w:t>
-      </w:r>
-    </w:p>
-    <w:p>
-      <w:pPr>
-        <w:spacing w:line="360" w:lineRule="auto"/>
-        <w:rPr>
-          <w:rFonts w:ascii="Times New Roman" w:hAnsi="Times New Roman" w:cs="Times New Roman"/>
-        </w:rPr>
-      </w:pPr>
-      <w:r>
-        <w:rPr>
-          <w:rFonts w:ascii="Times New Roman" w:hAnsi="Times New Roman" w:cs="Times New Roman"/>
-        </w:rPr>
-        <w:t>--space-lg: 2.25rem (36px)</w:t>
-      </w:r>
-    </w:p>
-    <w:p>
-      <w:pPr>
-        <w:spacing w:line="360" w:lineRule="auto"/>
-        <w:rPr>
-          <w:rFonts w:ascii="Times New Roman" w:hAnsi="Times New Roman" w:cs="Times New Roman"/>
-        </w:rPr>
-      </w:pPr>
-      <w:r>
-        <w:rPr>
-          <w:rFonts w:ascii="Times New Roman" w:hAnsi="Times New Roman" w:cs="Times New Roman"/>
-        </w:rPr>
-        <w:t>--space-xl: 3.5rem (56px)</w:t>
-      </w:r>
-    </w:p>
-    <w:p>
-      <w:pPr>
-        <w:spacing w:line="360" w:lineRule="auto"/>
-        <w:rPr>
-          <w:rFonts w:ascii="Times New Roman" w:hAnsi="Times New Roman" w:cs="Times New Roman"/>
-          <w:b/>
-          <w:bCs/>
-        </w:rPr>
-      </w:pPr>
+        <w:t>--shadow-sm: 0 3px 8px rgba(17, 24, 39, 0.12) - Small elevation</w:t>
+      </w:r>
+    </w:p>
+    <w:p>
+      <w:pPr>
+        <w:spacing w:line="360" w:lineRule="auto"/>
+        <w:rPr>
+          <w:rFonts w:ascii="Times New Roman" w:hAnsi="Times New Roman" w:cs="Times New Roman"/>
+        </w:rPr>
+      </w:pPr>
+      <w:r>
+        <w:rPr>
+          <w:rFonts w:ascii="Times New Roman" w:hAnsi="Times New Roman" w:cs="Times New Roman"/>
+        </w:rPr>
+        <w:t>--shadow-md: 0 12px 30px rgba(17, 24, 39, 0.18) - Medium elevation</w:t>
+      </w:r>
     </w:p>
     <w:p>
       <w:pPr>
@@ -1421,163 +1701,159 @@
           <w:b/>
           <w:bCs/>
         </w:rPr>
+        <w:t>Container &amp; Layout</w:t>
+      </w:r>
+    </w:p>
+    <w:p>
+      <w:pPr>
+        <w:spacing w:line="360" w:lineRule="auto"/>
+        <w:rPr>
+          <w:rFonts w:ascii="Times New Roman" w:hAnsi="Times New Roman" w:cs="Times New Roman"/>
+          <w:b/>
+          <w:bCs/>
+        </w:rPr>
+      </w:pPr>
+      <w:r>
+        <w:rPr>
+          <w:rFonts w:ascii="Times New Roman" w:hAnsi="Times New Roman" w:cs="Times New Roman"/>
+          <w:b/>
+          <w:bCs/>
+        </w:rPr>
+        <w:t>Main Container:</w:t>
+      </w:r>
+    </w:p>
+    <w:p>
+      <w:pPr>
+        <w:spacing w:line="360" w:lineRule="auto"/>
+        <w:rPr>
+          <w:rFonts w:ascii="Times New Roman" w:hAnsi="Times New Roman" w:cs="Times New Roman"/>
+        </w:rPr>
+      </w:pPr>
+      <w:r>
+        <w:rPr>
+          <w:rFonts w:ascii="Times New Roman" w:hAnsi="Times New Roman" w:cs="Times New Roman"/>
+        </w:rPr>
         <w:lastRenderedPageBreak/>
-        <w:t>Border Radius</w:t>
-      </w:r>
-      <w:r>
-        <w:rPr>
-          <w:rFonts w:ascii="Times New Roman" w:hAnsi="Times New Roman" w:cs="Times New Roman"/>
-          <w:b/>
-          <w:bCs/>
-        </w:rPr>
-        <w:t xml:space="preserve"> </w:t>
-      </w:r>
-      <w:r>
-        <w:rPr>
-          <w:rFonts w:ascii="Times New Roman" w:hAnsi="Times New Roman" w:cs="Times New Roman"/>
-          <w:b/>
-          <w:bCs/>
-        </w:rPr>
-        <w:t>CSS Variables</w:t>
-      </w:r>
-    </w:p>
-    <w:p>
-      <w:pPr>
-        <w:spacing w:line="360" w:lineRule="auto"/>
-        <w:rPr>
-          <w:rFonts w:ascii="Times New Roman" w:hAnsi="Times New Roman" w:cs="Times New Roman"/>
-        </w:rPr>
-      </w:pPr>
-      <w:r>
-        <w:rPr>
-          <w:rFonts w:ascii="Times New Roman" w:hAnsi="Times New Roman" w:cs="Times New Roman"/>
-        </w:rPr>
-        <w:t>--radius-md: 0.75rem (12px) - Cards, forms</w:t>
-      </w:r>
-    </w:p>
-    <w:p>
-      <w:pPr>
-        <w:spacing w:line="360" w:lineRule="auto"/>
-        <w:rPr>
-          <w:rFonts w:ascii="Times New Roman" w:hAnsi="Times New Roman" w:cs="Times New Roman"/>
-        </w:rPr>
-      </w:pPr>
-      <w:r>
-        <w:rPr>
-          <w:rFonts w:ascii="Times New Roman" w:hAnsi="Times New Roman" w:cs="Times New Roman"/>
-        </w:rPr>
-        <w:t>--radius-lg: 1.5rem (24px) - Large containers</w:t>
-      </w:r>
-    </w:p>
-    <w:p>
-      <w:pPr>
-        <w:spacing w:line="360" w:lineRule="auto"/>
-        <w:rPr>
-          <w:rFonts w:ascii="Times New Roman" w:hAnsi="Times New Roman" w:cs="Times New Roman"/>
-        </w:rPr>
-      </w:pPr>
-      <w:r>
-        <w:rPr>
-          <w:rFonts w:ascii="Times New Roman" w:hAnsi="Times New Roman" w:cs="Times New Roman"/>
-          <w:b/>
-          <w:bCs/>
-        </w:rPr>
-        <w:t>Buttons:</w:t>
-      </w:r>
-      <w:r>
-        <w:rPr>
-          <w:rFonts w:ascii="Times New Roman" w:hAnsi="Times New Roman" w:cs="Times New Roman"/>
-        </w:rPr>
-        <w:t> 999px (fully rounded/pill-shaped)</w:t>
-      </w:r>
-    </w:p>
-    <w:p>
-      <w:pPr>
-        <w:spacing w:line="360" w:lineRule="auto"/>
-        <w:rPr>
-          <w:rFonts w:ascii="Times New Roman" w:hAnsi="Times New Roman" w:cs="Times New Roman"/>
-        </w:rPr>
-      </w:pPr>
-      <w:r>
-        <w:rPr>
-          <w:rFonts w:ascii="Times New Roman" w:hAnsi="Times New Roman" w:cs="Times New Roman"/>
-          <w:b/>
-          <w:bCs/>
-        </w:rPr>
-        <w:t>Cart Badge:</w:t>
-      </w:r>
-      <w:r>
-        <w:rPr>
-          <w:rFonts w:ascii="Times New Roman" w:hAnsi="Times New Roman" w:cs="Times New Roman"/>
-        </w:rPr>
-        <w:t> 999px (fully rounded)</w:t>
-      </w:r>
-    </w:p>
-    <w:p>
-      <w:pPr>
-        <w:spacing w:line="360" w:lineRule="auto"/>
-        <w:rPr>
-          <w:rFonts w:ascii="Times New Roman" w:hAnsi="Times New Roman" w:cs="Times New Roman"/>
-        </w:rPr>
-      </w:pPr>
-      <w:r>
-        <w:rPr>
-          <w:rFonts w:ascii="Times New Roman" w:hAnsi="Times New Roman" w:cs="Times New Roman"/>
-          <w:b/>
-          <w:bCs/>
-        </w:rPr>
-        <w:t>Navigation Links:</w:t>
-      </w:r>
-      <w:r>
-        <w:rPr>
-          <w:rFonts w:ascii="Times New Roman" w:hAnsi="Times New Roman" w:cs="Times New Roman"/>
-        </w:rPr>
-        <w:t> 0.5rem (8px)</w:t>
-      </w:r>
-    </w:p>
-    <w:p>
-      <w:pPr>
-        <w:spacing w:line="360" w:lineRule="auto"/>
-        <w:rPr>
-          <w:rFonts w:ascii="Times New Roman" w:hAnsi="Times New Roman" w:cs="Times New Roman"/>
-        </w:rPr>
-      </w:pPr>
-      <w:r>
-        <w:rPr>
-          <w:rFonts w:ascii="Times New Roman" w:hAnsi="Times New Roman" w:cs="Times New Roman"/>
-          <w:b/>
-          <w:bCs/>
-        </w:rPr>
-        <w:t>Form Inputs:</w:t>
-      </w:r>
-      <w:r>
-        <w:rPr>
-          <w:rFonts w:ascii="Times New Roman" w:hAnsi="Times New Roman" w:cs="Times New Roman"/>
-        </w:rPr>
-        <w:t> 0.65rem (10.4px)</w:t>
-      </w:r>
-    </w:p>
-    <w:p>
-      <w:pPr>
-        <w:spacing w:line="360" w:lineRule="auto"/>
-        <w:rPr>
-          <w:rFonts w:ascii="Times New Roman" w:hAnsi="Times New Roman" w:cs="Times New Roman"/>
-        </w:rPr>
-      </w:pPr>
-      <w:r>
-        <w:rPr>
-          <w:rFonts w:ascii="Times New Roman" w:hAnsi="Times New Roman" w:cs="Times New Roman"/>
-          <w:b/>
-          <w:bCs/>
-        </w:rPr>
-        <w:t>Product Thumb Span:</w:t>
-      </w:r>
-      <w:r>
-        <w:rPr>
-          <w:rFonts w:ascii="Times New Roman" w:hAnsi="Times New Roman" w:cs="Times New Roman"/>
-        </w:rPr>
-        <w:t> 999px (fully rounded)</w:t>
-      </w:r>
+        <w:t>Max Width: 1200px</w:t>
+      </w:r>
+    </w:p>
+    <w:p>
+      <w:pPr>
+        <w:spacing w:line="360" w:lineRule="auto"/>
+        <w:rPr>
+          <w:rFonts w:ascii="Times New Roman" w:hAnsi="Times New Roman" w:cs="Times New Roman"/>
+        </w:rPr>
+      </w:pPr>
+      <w:r>
+        <w:rPr>
+          <w:rFonts w:ascii="Times New Roman" w:hAnsi="Times New Roman" w:cs="Times New Roman"/>
+        </w:rPr>
+        <w:t>Width: min(1200px, 90vw)</w:t>
+      </w:r>
+    </w:p>
+    <w:p>
+      <w:pPr>
+        <w:spacing w:line="360" w:lineRule="auto"/>
+        <w:rPr>
+          <w:rFonts w:ascii="Times New Roman" w:hAnsi="Times New Roman" w:cs="Times New Roman"/>
+        </w:rPr>
+      </w:pPr>
+      <w:r>
+        <w:rPr>
+          <w:rFonts w:ascii="Times New Roman" w:hAnsi="Times New Roman" w:cs="Times New Roman"/>
+        </w:rPr>
+        <w:t>Padding: 0 1.5rem (0 24px)</w:t>
+      </w:r>
+    </w:p>
+    <w:p>
+      <w:pPr>
+        <w:spacing w:line="360" w:lineRule="auto"/>
+        <w:rPr>
+          <w:rFonts w:ascii="Times New Roman" w:hAnsi="Times New Roman" w:cs="Times New Roman"/>
+        </w:rPr>
+      </w:pPr>
+      <w:r>
+        <w:rPr>
+          <w:rFonts w:ascii="Times New Roman" w:hAnsi="Times New Roman" w:cs="Times New Roman"/>
+        </w:rPr>
+        <w:t>Margin: 0 auto (centered)</w:t>
+      </w:r>
+    </w:p>
+    <w:p>
+      <w:pPr>
+        <w:spacing w:line="360" w:lineRule="auto"/>
+        <w:rPr>
+          <w:rFonts w:ascii="Times New Roman" w:hAnsi="Times New Roman" w:cs="Times New Roman"/>
+          <w:b/>
+          <w:bCs/>
+        </w:rPr>
+      </w:pPr>
+      <w:r>
+        <w:rPr>
+          <w:rFonts w:ascii="Times New Roman" w:hAnsi="Times New Roman" w:cs="Times New Roman"/>
+          <w:b/>
+          <w:bCs/>
+        </w:rPr>
+        <w:t>Grid Gaps:</w:t>
+      </w:r>
+    </w:p>
+    <w:p>
+      <w:pPr>
+        <w:spacing w:line="360" w:lineRule="auto"/>
+        <w:rPr>
+          <w:rFonts w:ascii="Times New Roman" w:hAnsi="Times New Roman" w:cs="Times New Roman"/>
+        </w:rPr>
+      </w:pPr>
+      <w:r>
+        <w:rPr>
+          <w:rFonts w:ascii="Times New Roman" w:hAnsi="Times New Roman" w:cs="Times New Roman"/>
+        </w:rPr>
+        <w:t>Card Grid: 1.25rem (20px)</w:t>
+      </w:r>
+    </w:p>
+    <w:p>
+      <w:pPr>
+        <w:spacing w:line="360" w:lineRule="auto"/>
+        <w:rPr>
+          <w:rFonts w:ascii="Times New Roman" w:hAnsi="Times New Roman" w:cs="Times New Roman"/>
+        </w:rPr>
+      </w:pPr>
+      <w:r>
+        <w:rPr>
+          <w:rFonts w:ascii="Times New Roman" w:hAnsi="Times New Roman" w:cs="Times New Roman"/>
+        </w:rPr>
+        <w:t>Products Grid: 1.5rem (24px)</w:t>
+      </w:r>
+    </w:p>
+    <w:p>
+      <w:pPr>
+        <w:spacing w:line="360" w:lineRule="auto"/>
+        <w:rPr>
+          <w:rFonts w:ascii="Times New Roman" w:hAnsi="Times New Roman" w:cs="Times New Roman"/>
+        </w:rPr>
+      </w:pPr>
+      <w:r>
+        <w:rPr>
+          <w:rFonts w:ascii="Times New Roman" w:hAnsi="Times New Roman" w:cs="Times New Roman"/>
+        </w:rPr>
+        <w:t>Gallery Grid: 2.25rem (36px)</w:t>
+      </w:r>
+    </w:p>
+    <w:p>
+      <w:pPr>
+        <w:spacing w:line="360" w:lineRule="auto"/>
+        <w:rPr>
+          <w:rFonts w:ascii="Times New Roman" w:hAnsi="Times New Roman" w:cs="Times New Roman"/>
+        </w:rPr>
+      </w:pPr>
+    </w:p>
+    <w:p>
+      <w:pPr>
+        <w:spacing w:line="360" w:lineRule="auto"/>
+        <w:rPr>
+          <w:rFonts w:ascii="Times New Roman" w:hAnsi="Times New Roman" w:cs="Times New Roman"/>
+        </w:rPr>
+      </w:pPr>
     </w:p>
     <w:p>
       <w:pPr>
@@ -1595,281 +1871,6 @@
           <w:b/>
           <w:bCs/>
         </w:rPr>
-        <w:t>Shadows</w:t>
-      </w:r>
-      <w:r>
-        <w:rPr>
-          <w:rFonts w:ascii="Times New Roman" w:hAnsi="Times New Roman" w:cs="Times New Roman"/>
-          <w:b/>
-          <w:bCs/>
-        </w:rPr>
-        <w:t xml:space="preserve"> </w:t>
-      </w:r>
-      <w:r>
-        <w:rPr>
-          <w:rFonts w:ascii="Times New Roman" w:hAnsi="Times New Roman" w:cs="Times New Roman"/>
-          <w:b/>
-          <w:bCs/>
-        </w:rPr>
-        <w:t>CSS Variables:</w:t>
-      </w:r>
-    </w:p>
-    <w:p>
-      <w:pPr>
-        <w:spacing w:line="360" w:lineRule="auto"/>
-        <w:rPr>
-          <w:rFonts w:ascii="Times New Roman" w:hAnsi="Times New Roman" w:cs="Times New Roman"/>
-        </w:rPr>
-      </w:pPr>
-      <w:r>
-        <w:rPr>
-          <w:rFonts w:ascii="Times New Roman" w:hAnsi="Times New Roman" w:cs="Times New Roman"/>
-        </w:rPr>
-        <w:t xml:space="preserve">--shadow-sm: 0 3px 8px </w:t>
-      </w:r>
-      <w:proofErr w:type="gramStart"/>
-      <w:r>
-        <w:rPr>
-          <w:rFonts w:ascii="Times New Roman" w:hAnsi="Times New Roman" w:cs="Times New Roman"/>
-        </w:rPr>
-        <w:t>rgba(</w:t>
-      </w:r>
-      <w:proofErr w:type="gramEnd"/>
-      <w:r>
-        <w:rPr>
-          <w:rFonts w:ascii="Times New Roman" w:hAnsi="Times New Roman" w:cs="Times New Roman"/>
-        </w:rPr>
-        <w:t>17, 24, 39, 0.12) - Small elevation</w:t>
-      </w:r>
-    </w:p>
-    <w:p>
-      <w:pPr>
-        <w:spacing w:line="360" w:lineRule="auto"/>
-        <w:rPr>
-          <w:rFonts w:ascii="Times New Roman" w:hAnsi="Times New Roman" w:cs="Times New Roman"/>
-        </w:rPr>
-      </w:pPr>
-      <w:r>
-        <w:rPr>
-          <w:rFonts w:ascii="Times New Roman" w:hAnsi="Times New Roman" w:cs="Times New Roman"/>
-        </w:rPr>
-        <w:t xml:space="preserve">--shadow-md: 0 12px 30px </w:t>
-      </w:r>
-      <w:proofErr w:type="gramStart"/>
-      <w:r>
-        <w:rPr>
-          <w:rFonts w:ascii="Times New Roman" w:hAnsi="Times New Roman" w:cs="Times New Roman"/>
-        </w:rPr>
-        <w:t>rgba(</w:t>
-      </w:r>
-      <w:proofErr w:type="gramEnd"/>
-      <w:r>
-        <w:rPr>
-          <w:rFonts w:ascii="Times New Roman" w:hAnsi="Times New Roman" w:cs="Times New Roman"/>
-        </w:rPr>
-        <w:t>17, 24, 39, 0.18) - Medium elevation</w:t>
-      </w:r>
-    </w:p>
-    <w:p>
-      <w:pPr>
-        <w:spacing w:line="360" w:lineRule="auto"/>
-        <w:jc w:val="center"/>
-        <w:rPr>
-          <w:rFonts w:ascii="Times New Roman" w:hAnsi="Times New Roman" w:cs="Times New Roman"/>
-          <w:b/>
-          <w:bCs/>
-        </w:rPr>
-      </w:pPr>
-      <w:r>
-        <w:rPr>
-          <w:rFonts w:ascii="Times New Roman" w:hAnsi="Times New Roman" w:cs="Times New Roman"/>
-          <w:b/>
-          <w:bCs/>
-        </w:rPr>
-        <w:t>Container &amp; Layout</w:t>
-      </w:r>
-    </w:p>
-    <w:p>
-      <w:pPr>
-        <w:spacing w:line="360" w:lineRule="auto"/>
-        <w:rPr>
-          <w:rFonts w:ascii="Times New Roman" w:hAnsi="Times New Roman" w:cs="Times New Roman"/>
-          <w:b/>
-          <w:bCs/>
-        </w:rPr>
-      </w:pPr>
-      <w:r>
-        <w:rPr>
-          <w:rFonts w:ascii="Times New Roman" w:hAnsi="Times New Roman" w:cs="Times New Roman"/>
-          <w:b/>
-          <w:bCs/>
-        </w:rPr>
-        <w:t>Main Container:</w:t>
-      </w:r>
-    </w:p>
-    <w:p>
-      <w:pPr>
-        <w:spacing w:line="360" w:lineRule="auto"/>
-        <w:rPr>
-          <w:rFonts w:ascii="Times New Roman" w:hAnsi="Times New Roman" w:cs="Times New Roman"/>
-        </w:rPr>
-      </w:pPr>
-      <w:r>
-        <w:rPr>
-          <w:rFonts w:ascii="Times New Roman" w:hAnsi="Times New Roman" w:cs="Times New Roman"/>
-        </w:rPr>
-        <w:t>Max Width: 1200px</w:t>
-      </w:r>
-    </w:p>
-    <w:p>
-      <w:pPr>
-        <w:spacing w:line="360" w:lineRule="auto"/>
-        <w:rPr>
-          <w:rFonts w:ascii="Times New Roman" w:hAnsi="Times New Roman" w:cs="Times New Roman"/>
-        </w:rPr>
-      </w:pPr>
-      <w:r>
-        <w:rPr>
-          <w:rFonts w:ascii="Times New Roman" w:hAnsi="Times New Roman" w:cs="Times New Roman"/>
-        </w:rPr>
-        <w:t xml:space="preserve">Width: </w:t>
-      </w:r>
-      <w:proofErr w:type="gramStart"/>
-      <w:r>
-        <w:rPr>
-          <w:rFonts w:ascii="Times New Roman" w:hAnsi="Times New Roman" w:cs="Times New Roman"/>
-        </w:rPr>
-        <w:t>min(</w:t>
-      </w:r>
-      <w:proofErr w:type="gramEnd"/>
-      <w:r>
-        <w:rPr>
-          <w:rFonts w:ascii="Times New Roman" w:hAnsi="Times New Roman" w:cs="Times New Roman"/>
-        </w:rPr>
-        <w:t>1200px, 90vw)</w:t>
-      </w:r>
-    </w:p>
-    <w:p>
-      <w:pPr>
-        <w:spacing w:line="360" w:lineRule="auto"/>
-        <w:rPr>
-          <w:rFonts w:ascii="Times New Roman" w:hAnsi="Times New Roman" w:cs="Times New Roman"/>
-        </w:rPr>
-      </w:pPr>
-      <w:r>
-        <w:rPr>
-          <w:rFonts w:ascii="Times New Roman" w:hAnsi="Times New Roman" w:cs="Times New Roman"/>
-        </w:rPr>
-        <w:t>Padding: 0 1.5rem (0 24px)</w:t>
-      </w:r>
-    </w:p>
-    <w:p>
-      <w:pPr>
-        <w:spacing w:line="360" w:lineRule="auto"/>
-        <w:rPr>
-          <w:rFonts w:ascii="Times New Roman" w:hAnsi="Times New Roman" w:cs="Times New Roman"/>
-        </w:rPr>
-      </w:pPr>
-      <w:r>
-        <w:rPr>
-          <w:rFonts w:ascii="Times New Roman" w:hAnsi="Times New Roman" w:cs="Times New Roman"/>
-        </w:rPr>
-        <w:t>Margin: 0 auto (centered)</w:t>
-      </w:r>
-    </w:p>
-    <w:p>
-      <w:pPr>
-        <w:spacing w:line="360" w:lineRule="auto"/>
-        <w:rPr>
-          <w:rFonts w:ascii="Times New Roman" w:hAnsi="Times New Roman" w:cs="Times New Roman"/>
-          <w:b/>
-          <w:bCs/>
-        </w:rPr>
-      </w:pPr>
-      <w:r>
-        <w:rPr>
-          <w:rFonts w:ascii="Times New Roman" w:hAnsi="Times New Roman" w:cs="Times New Roman"/>
-          <w:b/>
-          <w:bCs/>
-        </w:rPr>
-        <w:t>Grid Gaps:</w:t>
-      </w:r>
-    </w:p>
-    <w:p>
-      <w:pPr>
-        <w:spacing w:line="360" w:lineRule="auto"/>
-        <w:rPr>
-          <w:rFonts w:ascii="Times New Roman" w:hAnsi="Times New Roman" w:cs="Times New Roman"/>
-        </w:rPr>
-      </w:pPr>
-      <w:r>
-        <w:rPr>
-          <w:rFonts w:ascii="Times New Roman" w:hAnsi="Times New Roman" w:cs="Times New Roman"/>
-        </w:rPr>
-        <w:t>Card Grid: 1.25rem (20px)</w:t>
-      </w:r>
-    </w:p>
-    <w:p>
-      <w:pPr>
-        <w:spacing w:line="360" w:lineRule="auto"/>
-        <w:rPr>
-          <w:rFonts w:ascii="Times New Roman" w:hAnsi="Times New Roman" w:cs="Times New Roman"/>
-        </w:rPr>
-      </w:pPr>
-      <w:r>
-        <w:rPr>
-          <w:rFonts w:ascii="Times New Roman" w:hAnsi="Times New Roman" w:cs="Times New Roman"/>
-        </w:rPr>
-        <w:t>Products Grid: 1.5rem (24px)</w:t>
-      </w:r>
-    </w:p>
-    <w:p>
-      <w:pPr>
-        <w:spacing w:line="360" w:lineRule="auto"/>
-        <w:rPr>
-          <w:rFonts w:ascii="Times New Roman" w:hAnsi="Times New Roman" w:cs="Times New Roman"/>
-        </w:rPr>
-      </w:pPr>
-      <w:r>
-        <w:rPr>
-          <w:rFonts w:ascii="Times New Roman" w:hAnsi="Times New Roman" w:cs="Times New Roman"/>
-        </w:rPr>
-        <w:t>Gallery Grid: 2.25rem (36px)</w:t>
-      </w:r>
-    </w:p>
-    <w:p>
-      <w:pPr>
-        <w:spacing w:line="360" w:lineRule="auto"/>
-        <w:rPr>
-          <w:rFonts w:ascii="Times New Roman" w:hAnsi="Times New Roman" w:cs="Times New Roman"/>
-        </w:rPr>
-      </w:pPr>
-    </w:p>
-    <w:p>
-      <w:pPr>
-        <w:spacing w:line="360" w:lineRule="auto"/>
-        <w:rPr>
-          <w:rFonts w:ascii="Times New Roman" w:hAnsi="Times New Roman" w:cs="Times New Roman"/>
-        </w:rPr>
-      </w:pPr>
-    </w:p>
-    <w:p>
-      <w:pPr>
-        <w:spacing w:line="360" w:lineRule="auto"/>
-        <w:jc w:val="center"/>
-        <w:rPr>
-          <w:rFonts w:ascii="Times New Roman" w:hAnsi="Times New Roman" w:cs="Times New Roman"/>
-          <w:b/>
-          <w:bCs/>
-        </w:rPr>
-      </w:pPr>
-      <w:r>
-        <w:rPr>
-          <w:rFonts w:ascii="Times New Roman" w:hAnsi="Times New Roman" w:cs="Times New Roman"/>
-          <w:b/>
-          <w:bCs/>
-        </w:rPr>
-        <w:lastRenderedPageBreak/>
         <w:t>Business Description</w:t>
       </w:r>
     </w:p>
@@ -1967,6 +1968,7 @@
         <w:rPr>
           <w:rFonts w:ascii="Times New Roman" w:hAnsi="Times New Roman" w:cs="Times New Roman"/>
         </w:rPr>
+        <w:lastRenderedPageBreak/>
         <w:t xml:space="preserve">The </w:t>
       </w:r>
       <w:r>
@@ -1979,35 +1981,7 @@
         <w:rPr>
           <w:rFonts w:ascii="Times New Roman" w:hAnsi="Times New Roman" w:cs="Times New Roman"/>
         </w:rPr>
-        <w:t>uses a soft green-based colour palette to reinforce its identity as an affordable, welcoming, student-focused e-commerce platform. Light green backgrounds (</w:t>
-      </w:r>
-      <w:proofErr w:type="gramStart"/>
-      <w:r>
-        <w:rPr>
-          <w:rFonts w:ascii="Times New Roman" w:hAnsi="Times New Roman" w:cs="Times New Roman"/>
-        </w:rPr>
-        <w:t>rgb(</w:t>
-      </w:r>
-      <w:proofErr w:type="gramEnd"/>
-      <w:r>
-        <w:rPr>
-          <w:rFonts w:ascii="Times New Roman" w:hAnsi="Times New Roman" w:cs="Times New Roman"/>
-        </w:rPr>
-        <w:t xml:space="preserve">236, 244, 232) and </w:t>
-      </w:r>
-      <w:proofErr w:type="gramStart"/>
-      <w:r>
-        <w:rPr>
-          <w:rFonts w:ascii="Times New Roman" w:hAnsi="Times New Roman" w:cs="Times New Roman"/>
-        </w:rPr>
-        <w:t>rgb(</w:t>
-      </w:r>
-      <w:proofErr w:type="gramEnd"/>
-      <w:r>
-        <w:rPr>
-          <w:rFonts w:ascii="Times New Roman" w:hAnsi="Times New Roman" w:cs="Times New Roman"/>
-        </w:rPr>
-        <w:t>203, 243, 187)) create a sense of calm, cleanliness, and approachability, which helps students feel at ease while browsing.</w:t>
+        <w:t>uses a soft green-based colour palette to reinforce its identity as an affordable, welcoming, student-focused e-commerce platform. Light green backgrounds (rgb(236, 244, 232) and rgb(203, 243, 187)) create a sense of calm, cleanliness, and approachability, which helps students feel at ease while browsing.</w:t>
       </w:r>
     </w:p>
     <w:p>
@@ -2022,21 +1996,7 @@
         <w:rPr>
           <w:rFonts w:ascii="Times New Roman" w:hAnsi="Times New Roman" w:cs="Times New Roman"/>
         </w:rPr>
-        <w:t>Shades of green are strongly associated with savings, value, and smart decision-making, aligning naturally with the brand’s promise of budget-friendly products. The slightly stronger green (</w:t>
-      </w:r>
-      <w:proofErr w:type="gramStart"/>
-      <w:r>
-        <w:rPr>
-          <w:rFonts w:ascii="Times New Roman" w:hAnsi="Times New Roman" w:cs="Times New Roman"/>
-        </w:rPr>
-        <w:t>rgb(</w:t>
-      </w:r>
-      <w:proofErr w:type="gramEnd"/>
-      <w:r>
-        <w:rPr>
-          <w:rFonts w:ascii="Times New Roman" w:hAnsi="Times New Roman" w:cs="Times New Roman"/>
-        </w:rPr>
-        <w:t>171, 231, 178)) adds energy and renewal, encouraging users to engage with calls-to-action without overwhelming them.</w:t>
+        <w:t>Shades of green are strongly associated with savings, value, and smart decision-making, aligning naturally with the brand’s promise of budget-friendly products. The slightly stronger green (rgb(171, 231, 178)) adds energy and renewal, encouraging users to engage with calls-to-action without overwhelming them.</w:t>
       </w:r>
     </w:p>
     <w:p>
@@ -2051,21 +2011,7 @@
         <w:rPr>
           <w:rFonts w:ascii="Times New Roman" w:hAnsi="Times New Roman" w:cs="Times New Roman"/>
         </w:rPr>
-        <w:t>The teal-green shade (</w:t>
-      </w:r>
-      <w:proofErr w:type="gramStart"/>
-      <w:r>
-        <w:rPr>
-          <w:rFonts w:ascii="Times New Roman" w:hAnsi="Times New Roman" w:cs="Times New Roman"/>
-        </w:rPr>
-        <w:t>rgb(</w:t>
-      </w:r>
-      <w:proofErr w:type="gramEnd"/>
-      <w:r>
-        <w:rPr>
-          <w:rFonts w:ascii="Times New Roman" w:hAnsi="Times New Roman" w:cs="Times New Roman"/>
-        </w:rPr>
-        <w:t>147, 191, 199)) provides contrast, stability, and trust, balancing the lighter tones and giving the site a professional feel. This ensures visual clarity, accessibility, and a positive shopping experience overall.</w:t>
+        <w:t>The teal-green shade (rgb(147, 191, 199)) provides contrast, stability, and trust, balancing the lighter tones and giving the site a professional feel. This ensures visual clarity, accessibility, and a positive shopping experience overall.</w:t>
       </w:r>
     </w:p>
     <w:p>
@@ -2100,7 +2046,6 @@
           <w:b/>
           <w:bCs/>
         </w:rPr>
-        <w:lastRenderedPageBreak/>
         <w:t>Primary Target Audience</w:t>
       </w:r>
     </w:p>
@@ -2208,7 +2153,7 @@
         </w:rPr>
         <w:t xml:space="preserve">. Retrieved November 17, 2025, from </w:t>
       </w:r>
-      <w:hyperlink r:id="rId12" w:tgtFrame="_new" w:history="1">
+      <w:hyperlink r:id="rId13" w:tgtFrame="_new" w:history="1">
         <w:r>
           <w:rPr>
             <w:rStyle w:val="Hyperlink"/>
@@ -2232,7 +2177,7 @@
         </w:rPr>
         <w:t xml:space="preserve">W3Schools. (n.d.). W3Schools online web tutorials. Retrieved November 17, 2025, from </w:t>
       </w:r>
-      <w:hyperlink r:id="rId13" w:history="1">
+      <w:hyperlink r:id="rId14" w:history="1">
         <w:r>
           <w:rPr>
             <w:rStyle w:val="Hyperlink"/>
@@ -2276,7 +2221,7 @@
         </w:rPr>
         <w:br/>
       </w:r>
-      <w:hyperlink r:id="rId14" w:tgtFrame="_new" w:history="1">
+      <w:hyperlink r:id="rId15" w:tgtFrame="_new" w:history="1">
         <w:r>
           <w:rPr>
             <w:rStyle w:val="Hyperlink"/>
@@ -2314,7 +2259,7 @@
         </w:rPr>
         <w:t xml:space="preserve"> [Video]. YouTube. </w:t>
       </w:r>
-      <w:hyperlink r:id="rId15" w:tgtFrame="_new" w:history="1">
+      <w:hyperlink r:id="rId16" w:tgtFrame="_new" w:history="1">
         <w:r>
           <w:rPr>
             <w:rStyle w:val="Hyperlink"/>
@@ -2336,6 +2281,7 @@
         <w:rPr>
           <w:rFonts w:ascii="Times New Roman" w:hAnsi="Times New Roman" w:cs="Times New Roman"/>
         </w:rPr>
+        <w:lastRenderedPageBreak/>
         <w:t xml:space="preserve">Google. (n.d.). </w:t>
       </w:r>
       <w:r>
@@ -2358,7 +2304,7 @@
         </w:rPr>
         <w:br/>
       </w:r>
-      <w:hyperlink r:id="rId16" w:tgtFrame="_new" w:history="1">
+      <w:hyperlink r:id="rId17" w:tgtFrame="_new" w:history="1">
         <w:r>
           <w:rPr>
             <w:rStyle w:val="Hyperlink"/>

</xml_diff>